<commit_message>
lesson 150 - homework
</commit_message>
<xml_diff>
--- a/english_via_skype/solutions/doc/lesson_150_politics practice (1)_edit.docx
+++ b/english_via_skype/solutions/doc/lesson_150_politics practice (1)_edit.docx
@@ -3,6 +3,13 @@
 <w:document xmlns:wpc="http://schemas.microsoft.com/office/word/2010/wordprocessingCanvas" xmlns:mc="http://schemas.openxmlformats.org/markup-compatibility/2006" xmlns:o="urn:schemas-microsoft-com:office:office" xmlns:r="http://schemas.openxmlformats.org/officeDocument/2006/relationships" xmlns:m="http://schemas.openxmlformats.org/officeDocument/2006/math" xmlns:v="urn:schemas-microsoft-com:vml" xmlns:wp14="http://schemas.microsoft.com/office/word/2010/wordprocessingDrawing" xmlns:wp="http://schemas.openxmlformats.org/drawingml/2006/wordprocessingDrawing" xmlns:w10="urn:schemas-microsoft-com:office:word" xmlns:w="http://schemas.openxmlformats.org/wordprocessingml/2006/main" xmlns:w14="http://schemas.microsoft.com/office/word/2010/wordml" xmlns:w15="http://schemas.microsoft.com/office/word/2012/wordml" xmlns:wpg="http://schemas.microsoft.com/office/word/2010/wordprocessingGroup" xmlns:wpi="http://schemas.microsoft.com/office/word/2010/wordprocessingInk" xmlns:wne="http://schemas.microsoft.com/office/word/2006/wordml" xmlns:wps="http://schemas.microsoft.com/office/word/2010/wordprocessingShape" mc:Ignorable="w14 w15 wp14">
   <w:body>
     <w:p>
+      <w:r>
+        <w:rPr>
+          <w:noProof/>
+          <w:lang w:eastAsia="pl-PL"/>
+        </w:rPr>
+        <w:t xml:space="preserve">, </w:t>
+      </w:r>
       <w:r>
         <w:rPr>
           <w:noProof/>
@@ -64,135 +71,75 @@
         <w:rPr>
           <w:sz w:val="32"/>
           <w:szCs w:val="32"/>
+          <w:lang w:val="en-US"/>
         </w:rPr>
       </w:pPr>
-      <w:proofErr w:type="spellStart"/>
-      <w:r>
-        <w:rPr>
-          <w:sz w:val="32"/>
-          <w:szCs w:val="32"/>
-        </w:rPr>
-        <w:t>meet</w:t>
-      </w:r>
-      <w:proofErr w:type="spellEnd"/>
-      <w:r>
-        <w:rPr>
-          <w:sz w:val="32"/>
-          <w:szCs w:val="32"/>
-        </w:rPr>
-        <w:t xml:space="preserve">, </w:t>
-      </w:r>
-      <w:proofErr w:type="spellStart"/>
-      <w:r>
-        <w:rPr>
-          <w:sz w:val="32"/>
-          <w:szCs w:val="32"/>
-        </w:rPr>
-        <w:t>carry</w:t>
-      </w:r>
-      <w:proofErr w:type="spellEnd"/>
-      <w:r>
-        <w:rPr>
-          <w:sz w:val="32"/>
-          <w:szCs w:val="32"/>
-        </w:rPr>
-        <w:t xml:space="preserve"> , pass, </w:t>
-      </w:r>
-      <w:proofErr w:type="spellStart"/>
-      <w:r>
-        <w:rPr>
-          <w:sz w:val="32"/>
-          <w:szCs w:val="32"/>
-        </w:rPr>
-        <w:t>implemented</w:t>
-      </w:r>
-      <w:proofErr w:type="spellEnd"/>
-      <w:r>
-        <w:rPr>
-          <w:sz w:val="32"/>
-          <w:szCs w:val="32"/>
-        </w:rPr>
-        <w:t xml:space="preserve">, </w:t>
-      </w:r>
-      <w:proofErr w:type="spellStart"/>
-      <w:r>
-        <w:rPr>
-          <w:sz w:val="32"/>
-          <w:szCs w:val="32"/>
-        </w:rPr>
-        <w:t>adhere</w:t>
-      </w:r>
-      <w:proofErr w:type="spellEnd"/>
-      <w:r>
-        <w:rPr>
-          <w:sz w:val="32"/>
-          <w:szCs w:val="32"/>
-        </w:rPr>
-        <w:t xml:space="preserve">, </w:t>
-      </w:r>
-      <w:proofErr w:type="spellStart"/>
-      <w:r>
-        <w:rPr>
-          <w:sz w:val="32"/>
-          <w:szCs w:val="32"/>
-        </w:rPr>
-        <w:t>comply</w:t>
-      </w:r>
-      <w:proofErr w:type="spellEnd"/>
-      <w:r>
-        <w:rPr>
-          <w:sz w:val="32"/>
-          <w:szCs w:val="32"/>
-        </w:rPr>
-        <w:t xml:space="preserve">, </w:t>
-      </w:r>
-      <w:proofErr w:type="spellStart"/>
-      <w:r>
-        <w:rPr>
-          <w:sz w:val="32"/>
-          <w:szCs w:val="32"/>
-        </w:rPr>
-        <w:t>breach</w:t>
-      </w:r>
-      <w:proofErr w:type="spellEnd"/>
-      <w:r>
-        <w:rPr>
-          <w:sz w:val="32"/>
-          <w:szCs w:val="32"/>
-        </w:rPr>
-        <w:t xml:space="preserve">, </w:t>
-      </w:r>
-      <w:proofErr w:type="spellStart"/>
-      <w:r>
-        <w:rPr>
-          <w:sz w:val="32"/>
-          <w:szCs w:val="32"/>
-        </w:rPr>
-        <w:t>mitigate</w:t>
-      </w:r>
-      <w:proofErr w:type="spellEnd"/>
-      <w:r>
-        <w:rPr>
-          <w:sz w:val="32"/>
-          <w:szCs w:val="32"/>
-        </w:rPr>
-        <w:t xml:space="preserve">, </w:t>
-      </w:r>
-      <w:proofErr w:type="spellStart"/>
-      <w:r>
-        <w:rPr>
-          <w:sz w:val="32"/>
-          <w:szCs w:val="32"/>
-        </w:rPr>
-        <w:t>have</w:t>
-      </w:r>
-      <w:proofErr w:type="spellEnd"/>
-      <w:r>
-        <w:rPr>
-          <w:sz w:val="32"/>
-          <w:szCs w:val="32"/>
-        </w:rPr>
-        <w:t xml:space="preserve">, </w:t>
+      <w:r>
+        <w:rPr>
+          <w:sz w:val="32"/>
+          <w:szCs w:val="32"/>
+          <w:lang w:val="en-US"/>
+        </w:rPr>
+        <w:t xml:space="preserve">meet, carry , pass, implemented, adhere, comply, breach, mitigate, </w:t>
+      </w:r>
+      <w:r>
+        <w:rPr>
+          <w:sz w:val="32"/>
+          <w:szCs w:val="32"/>
+          <w:lang w:val="en-US"/>
+        </w:rPr>
+        <w:t>have,</w:t>
+      </w:r>
+    </w:p>
+    <w:p>
+      <w:pPr>
+        <w:rPr>
+          <w:sz w:val="32"/>
+          <w:szCs w:val="32"/>
+          <w:lang w:val="en-US"/>
+        </w:rPr>
+      </w:pPr>
+      <w:r>
+        <w:rPr>
+          <w:sz w:val="32"/>
+          <w:szCs w:val="32"/>
+          <w:lang w:val="en-US"/>
+        </w:rPr>
+        <w:t xml:space="preserve">breach, </w:t>
+      </w:r>
+      <w:r>
+        <w:rPr>
+          <w:sz w:val="32"/>
+          <w:szCs w:val="32"/>
+          <w:lang w:val="en-US"/>
+        </w:rPr>
+        <w:t xml:space="preserve">implemented, </w:t>
+      </w:r>
+      <w:r>
+        <w:rPr>
+          <w:sz w:val="32"/>
+          <w:szCs w:val="32"/>
+          <w:lang w:val="en-US"/>
+        </w:rPr>
+        <w:t xml:space="preserve">adhere, comply, carry, </w:t>
+      </w:r>
+      <w:bookmarkStart w:id="0" w:name="_GoBack"/>
+      <w:bookmarkEnd w:id="0"/>
+      <w:r>
+        <w:rPr>
+          <w:sz w:val="32"/>
+          <w:szCs w:val="32"/>
+          <w:lang w:val="en-US"/>
+        </w:rPr>
+        <w:t xml:space="preserve">pass, </w:t>
+      </w:r>
+      <w:r>
+        <w:rPr>
+          <w:sz w:val="32"/>
+          <w:szCs w:val="32"/>
+          <w:lang w:val="en-US"/>
+        </w:rPr>
+        <w:t>mitigate, comply, have</w:t>
       </w:r>
     </w:p>
     <w:p>
@@ -258,170 +205,17 @@
         <w:rPr>
           <w:sz w:val="32"/>
           <w:szCs w:val="32"/>
+          <w:lang w:val="en-US"/>
         </w:rPr>
       </w:pPr>
-      <w:proofErr w:type="spellStart"/>
-      <w:r>
-        <w:rPr>
-          <w:sz w:val="32"/>
-          <w:szCs w:val="32"/>
-        </w:rPr>
-        <w:t>faceless</w:t>
-      </w:r>
-      <w:proofErr w:type="spellEnd"/>
-      <w:r>
-        <w:rPr>
-          <w:sz w:val="32"/>
-          <w:szCs w:val="32"/>
-        </w:rPr>
-        <w:t xml:space="preserve">, </w:t>
-      </w:r>
-      <w:proofErr w:type="spellStart"/>
-      <w:r>
-        <w:rPr>
-          <w:sz w:val="32"/>
-          <w:szCs w:val="32"/>
-        </w:rPr>
-        <w:t>seek</w:t>
-      </w:r>
-      <w:proofErr w:type="spellEnd"/>
-      <w:r>
-        <w:rPr>
-          <w:sz w:val="32"/>
-          <w:szCs w:val="32"/>
-        </w:rPr>
-        <w:t xml:space="preserve">, </w:t>
-      </w:r>
-      <w:proofErr w:type="spellStart"/>
-      <w:r>
-        <w:rPr>
-          <w:sz w:val="32"/>
-          <w:szCs w:val="32"/>
-        </w:rPr>
-        <w:t>granted</w:t>
-      </w:r>
-      <w:proofErr w:type="spellEnd"/>
-      <w:r>
-        <w:rPr>
-          <w:sz w:val="32"/>
-          <w:szCs w:val="32"/>
-        </w:rPr>
-        <w:t xml:space="preserve">, </w:t>
-      </w:r>
-      <w:proofErr w:type="spellStart"/>
-      <w:r>
-        <w:rPr>
-          <w:sz w:val="32"/>
-          <w:szCs w:val="32"/>
-        </w:rPr>
-        <w:t>obtain</w:t>
-      </w:r>
-      <w:proofErr w:type="spellEnd"/>
-      <w:r>
-        <w:rPr>
-          <w:sz w:val="32"/>
-          <w:szCs w:val="32"/>
-        </w:rPr>
-        <w:t xml:space="preserve">, </w:t>
-      </w:r>
-      <w:proofErr w:type="spellStart"/>
-      <w:r>
-        <w:rPr>
-          <w:sz w:val="32"/>
-          <w:szCs w:val="32"/>
-        </w:rPr>
-        <w:t>tigh</w:t>
-      </w:r>
-      <w:bookmarkStart w:id="0" w:name="_GoBack"/>
-      <w:bookmarkEnd w:id="0"/>
-      <w:r>
-        <w:rPr>
-          <w:sz w:val="32"/>
-          <w:szCs w:val="32"/>
-        </w:rPr>
-        <w:t>tened</w:t>
-      </w:r>
-      <w:proofErr w:type="spellEnd"/>
-      <w:r>
-        <w:rPr>
-          <w:sz w:val="32"/>
-          <w:szCs w:val="32"/>
-        </w:rPr>
-        <w:t xml:space="preserve">, </w:t>
-      </w:r>
-      <w:proofErr w:type="spellStart"/>
-      <w:r>
-        <w:rPr>
-          <w:sz w:val="32"/>
-          <w:szCs w:val="32"/>
-        </w:rPr>
-        <w:t>cut</w:t>
-      </w:r>
-      <w:proofErr w:type="spellEnd"/>
-      <w:r>
-        <w:rPr>
-          <w:sz w:val="32"/>
-          <w:szCs w:val="32"/>
-        </w:rPr>
-        <w:t xml:space="preserve">, </w:t>
-      </w:r>
-      <w:proofErr w:type="spellStart"/>
-      <w:r>
-        <w:rPr>
-          <w:sz w:val="32"/>
-          <w:szCs w:val="32"/>
-        </w:rPr>
-        <w:t>exercise</w:t>
-      </w:r>
-      <w:proofErr w:type="spellEnd"/>
-      <w:r>
-        <w:rPr>
-          <w:sz w:val="32"/>
-          <w:szCs w:val="32"/>
-        </w:rPr>
-        <w:t xml:space="preserve">, </w:t>
-      </w:r>
-      <w:proofErr w:type="spellStart"/>
-      <w:r>
-        <w:rPr>
-          <w:sz w:val="32"/>
-          <w:szCs w:val="32"/>
-        </w:rPr>
-        <w:t>bend</w:t>
-      </w:r>
-      <w:proofErr w:type="spellEnd"/>
-      <w:r>
-        <w:rPr>
-          <w:sz w:val="32"/>
-          <w:szCs w:val="32"/>
-        </w:rPr>
-        <w:t xml:space="preserve">, </w:t>
-      </w:r>
-      <w:proofErr w:type="spellStart"/>
-      <w:r>
-        <w:rPr>
-          <w:sz w:val="32"/>
-          <w:szCs w:val="32"/>
-        </w:rPr>
-        <w:t>infringe</w:t>
-      </w:r>
-      <w:proofErr w:type="spellEnd"/>
-      <w:r>
-        <w:rPr>
-          <w:sz w:val="32"/>
-          <w:szCs w:val="32"/>
-        </w:rPr>
-        <w:t xml:space="preserve">, </w:t>
-      </w:r>
-      <w:proofErr w:type="spellStart"/>
-      <w:r>
-        <w:rPr>
-          <w:sz w:val="32"/>
-          <w:szCs w:val="32"/>
-        </w:rPr>
-        <w:t>putting</w:t>
-      </w:r>
-      <w:proofErr w:type="spellEnd"/>
+      <w:r>
+        <w:rPr>
+          <w:sz w:val="32"/>
+          <w:szCs w:val="32"/>
+          <w:lang w:val="en-US"/>
+        </w:rPr>
+        <w:t>faceless, seek, granted, obtain, tightened, cut, exercise, bend, infringe, putting</w:t>
+      </w:r>
     </w:p>
     <w:sectPr>
       <w:pgSz w:w="16838" w:h="11906" w:orient="landscape"/>

</xml_diff>